<commit_message>
SpaceCraft power station added
</commit_message>
<xml_diff>
--- a/drills/HydroelectricPowerPlan/CASE HYDROELECTRIC POWER PLANT.docx
+++ b/drills/HydroelectricPowerPlan/CASE HYDROELECTRIC POWER PLANT.docx
@@ -375,7 +375,23 @@
           <w:sz w:val="28"/>
           <w:szCs w:val="28"/>
         </w:rPr>
-        <w:t>FRANCIS TURBINE: The efficiency decreases by 0.0001 ∗ P ∗ t + 0.0005 percent. If the water pressure is below 100,000 Pascals, the efficiency does not decrease. The water discharge is calculated as 40 ∗ P. The rotational speed is t ∗ 0.4 ∗ 50.</w:t>
+        <w:t xml:space="preserve">FRANCIS TURBINE: The efficiency decreases by </w:t>
+      </w:r>
+      <w:r>
+        <w:rPr>
+          <w:rFonts w:hint="default"/>
+          <w:sz w:val="28"/>
+          <w:szCs w:val="28"/>
+          <w:lang w:val="en-US"/>
+        </w:rPr>
+        <w:t>2</w:t>
+      </w:r>
+      <w:r>
+        <w:rPr>
+          <w:sz w:val="28"/>
+          <w:szCs w:val="28"/>
+        </w:rPr>
+        <w:t xml:space="preserve"> percent. If the water pressure is below 100,000 Pascals, the efficiency does not decrease. The water discharge is calculated as 40 ∗ P. The rotational speed is t ∗ 0.4 ∗ 50.</w:t>
       </w:r>
     </w:p>
     <w:p>
@@ -433,6 +449,8 @@
         </w:rPr>
         <w:t>Additionally, the plant has a cooling system to regulate turbine temperatures. The cooling system’s coolTurbine method reduces the heat generated by the turbines. It keeps track of the cooling water temperature, which starts at 0°C. The cooling water temperature is calculated as turbine heat ∗ 0.45.</w:t>
       </w:r>
+      <w:bookmarkStart w:id="0" w:name="_GoBack"/>
+      <w:bookmarkEnd w:id="0"/>
     </w:p>
     <w:p>
       <w:pPr>
@@ -1115,8 +1133,6 @@
               </w:rPr>
               <w:t>If efficiency falls below 15%.</w:t>
             </w:r>
-            <w:bookmarkStart w:id="0" w:name="_GoBack"/>
-            <w:bookmarkEnd w:id="0"/>
           </w:p>
         </w:tc>
         <w:tc>
@@ -1194,7 +1210,6 @@
             <w:insideH w:val="none" w:color="auto" w:sz="0" w:space="0"/>
             <w:insideV w:val="none" w:color="auto" w:sz="0" w:space="0"/>
           </w:tblBorders>
-          <w:shd w:val="clear"/>
           <w:tblCellMar>
             <w:top w:w="15" w:type="dxa"/>
             <w:left w:w="15" w:type="dxa"/>
@@ -1333,7 +1348,6 @@
             <w:insideH w:val="none" w:color="auto" w:sz="0" w:space="0"/>
             <w:insideV w:val="none" w:color="auto" w:sz="0" w:space="0"/>
           </w:tblBorders>
-          <w:shd w:val="clear"/>
           <w:tblCellMar>
             <w:top w:w="15" w:type="dxa"/>
             <w:left w:w="15" w:type="dxa"/>

</xml_diff>